<commit_message>
[feat] example3, add 4 and 5
</commit_message>
<xml_diff>
--- a/example1/report1.docx
+++ b/example1/report1.docx
@@ -12,6 +12,688 @@
           <w:szCs w:val="28"/>
         </w:rPr>
       </w:pPr>
+      <w:r>
+        <w:rPr>
+          <w:sz w:val="28"/>
+          <w:szCs w:val="28"/>
+        </w:rPr>
+        <w:t>Министерство образования Республики Беларусь</w:t>
+      </w:r>
+    </w:p>
+    <w:p>
+      <w:pPr>
+        <w:spacing w:line="240" w:lineRule="auto"/>
+        <w:contextualSpacing/>
+        <w:jc w:val="center"/>
+        <w:rPr>
+          <w:sz w:val="28"/>
+          <w:szCs w:val="28"/>
+        </w:rPr>
+      </w:pPr>
+      <w:r>
+        <w:rPr>
+          <w:sz w:val="28"/>
+          <w:szCs w:val="28"/>
+        </w:rPr>
+        <w:t>Учреждение образования</w:t>
+      </w:r>
+    </w:p>
+    <w:p>
+      <w:pPr>
+        <w:spacing w:line="240" w:lineRule="auto"/>
+        <w:contextualSpacing/>
+        <w:jc w:val="center"/>
+        <w:rPr>
+          <w:sz w:val="28"/>
+          <w:szCs w:val="28"/>
+        </w:rPr>
+      </w:pPr>
+      <w:r>
+        <w:rPr>
+          <w:sz w:val="28"/>
+          <w:szCs w:val="28"/>
+        </w:rPr>
+        <w:t>«Белорусский государственный университет информатики и радиоэлектроники»</w:t>
+      </w:r>
+    </w:p>
+    <w:p>
+      <w:pPr>
+        <w:spacing w:line="240" w:lineRule="auto"/>
+        <w:contextualSpacing/>
+        <w:jc w:val="center"/>
+        <w:rPr>
+          <w:sz w:val="28"/>
+          <w:szCs w:val="28"/>
+        </w:rPr>
+      </w:pPr>
+      <w:r>
+        <w:rPr>
+          <w:sz w:val="28"/>
+          <w:szCs w:val="28"/>
+        </w:rPr>
+        <w:t>Институт информационных технологий</w:t>
+      </w:r>
+    </w:p>
+    <w:p>
+      <w:pPr>
+        <w:spacing w:line="240" w:lineRule="auto"/>
+        <w:contextualSpacing/>
+        <w:jc w:val="center"/>
+        <w:rPr>
+          <w:sz w:val="28"/>
+          <w:szCs w:val="28"/>
+        </w:rPr>
+      </w:pPr>
+    </w:p>
+    <w:p>
+      <w:pPr>
+        <w:spacing w:line="240" w:lineRule="auto"/>
+        <w:contextualSpacing/>
+        <w:jc w:val="center"/>
+        <w:rPr>
+          <w:sz w:val="28"/>
+          <w:szCs w:val="28"/>
+        </w:rPr>
+      </w:pPr>
+    </w:p>
+    <w:p>
+      <w:pPr>
+        <w:spacing w:line="240" w:lineRule="auto"/>
+        <w:contextualSpacing/>
+        <w:jc w:val="center"/>
+        <w:rPr>
+          <w:sz w:val="28"/>
+          <w:szCs w:val="28"/>
+        </w:rPr>
+      </w:pPr>
+    </w:p>
+    <w:p>
+      <w:pPr>
+        <w:spacing w:line="240" w:lineRule="auto"/>
+        <w:contextualSpacing/>
+        <w:jc w:val="center"/>
+        <w:rPr>
+          <w:sz w:val="28"/>
+          <w:szCs w:val="28"/>
+        </w:rPr>
+      </w:pPr>
+      <w:r>
+        <w:rPr>
+          <w:sz w:val="28"/>
+          <w:szCs w:val="28"/>
+        </w:rPr>
+        <w:t>Факультет</w:t>
+      </w:r>
+    </w:p>
+    <w:p>
+      <w:pPr>
+        <w:spacing w:line="240" w:lineRule="auto"/>
+        <w:contextualSpacing/>
+        <w:jc w:val="center"/>
+        <w:rPr>
+          <w:sz w:val="28"/>
+          <w:szCs w:val="28"/>
+        </w:rPr>
+      </w:pPr>
+      <w:r>
+        <w:rPr>
+          <w:sz w:val="28"/>
+          <w:szCs w:val="28"/>
+        </w:rPr>
+        <w:t>Компьютерных технологий</w:t>
+      </w:r>
+    </w:p>
+    <w:p>
+      <w:pPr>
+        <w:spacing w:line="240" w:lineRule="auto"/>
+        <w:contextualSpacing/>
+        <w:jc w:val="center"/>
+        <w:rPr>
+          <w:sz w:val="28"/>
+          <w:szCs w:val="28"/>
+        </w:rPr>
+      </w:pPr>
+    </w:p>
+    <w:p>
+      <w:pPr>
+        <w:spacing w:line="240" w:lineRule="auto"/>
+        <w:contextualSpacing/>
+        <w:jc w:val="center"/>
+        <w:rPr>
+          <w:sz w:val="28"/>
+          <w:szCs w:val="28"/>
+        </w:rPr>
+      </w:pPr>
+    </w:p>
+    <w:p>
+      <w:pPr>
+        <w:spacing w:line="240" w:lineRule="auto"/>
+        <w:contextualSpacing/>
+        <w:jc w:val="center"/>
+        <w:rPr>
+          <w:sz w:val="28"/>
+          <w:szCs w:val="28"/>
+        </w:rPr>
+      </w:pPr>
+    </w:p>
+    <w:p>
+      <w:pPr>
+        <w:spacing w:line="240" w:lineRule="auto"/>
+        <w:contextualSpacing/>
+        <w:jc w:val="center"/>
+        <w:rPr>
+          <w:sz w:val="28"/>
+          <w:szCs w:val="28"/>
+        </w:rPr>
+      </w:pPr>
+    </w:p>
+    <w:p>
+      <w:pPr>
+        <w:spacing w:line="240" w:lineRule="auto"/>
+        <w:contextualSpacing/>
+        <w:jc w:val="center"/>
+        <w:rPr>
+          <w:sz w:val="28"/>
+          <w:szCs w:val="28"/>
+        </w:rPr>
+      </w:pPr>
+    </w:p>
+    <w:p>
+      <w:pPr>
+        <w:spacing w:line="240" w:lineRule="auto"/>
+        <w:contextualSpacing/>
+        <w:jc w:val="center"/>
+        <w:rPr>
+          <w:sz w:val="28"/>
+          <w:szCs w:val="28"/>
+        </w:rPr>
+      </w:pPr>
+    </w:p>
+    <w:p>
+      <w:pPr>
+        <w:spacing w:line="240" w:lineRule="auto"/>
+        <w:contextualSpacing/>
+        <w:jc w:val="center"/>
+        <w:rPr>
+          <w:sz w:val="28"/>
+          <w:szCs w:val="28"/>
+        </w:rPr>
+      </w:pPr>
+    </w:p>
+    <w:p>
+      <w:pPr>
+        <w:spacing w:line="240" w:lineRule="auto"/>
+        <w:contextualSpacing/>
+        <w:jc w:val="center"/>
+        <w:rPr>
+          <w:sz w:val="28"/>
+          <w:szCs w:val="28"/>
+        </w:rPr>
+      </w:pPr>
+    </w:p>
+    <w:p>
+      <w:pPr>
+        <w:spacing w:line="240" w:lineRule="auto"/>
+        <w:contextualSpacing/>
+        <w:jc w:val="center"/>
+        <w:rPr>
+          <w:sz w:val="28"/>
+          <w:szCs w:val="28"/>
+        </w:rPr>
+      </w:pPr>
+    </w:p>
+    <w:p>
+      <w:pPr>
+        <w:spacing w:line="240" w:lineRule="auto"/>
+        <w:contextualSpacing/>
+        <w:jc w:val="center"/>
+        <w:rPr>
+          <w:sz w:val="28"/>
+          <w:szCs w:val="28"/>
+        </w:rPr>
+      </w:pPr>
+    </w:p>
+    <w:p>
+      <w:pPr>
+        <w:spacing w:line="240" w:lineRule="auto"/>
+        <w:contextualSpacing/>
+        <w:jc w:val="center"/>
+        <w:rPr>
+          <w:sz w:val="28"/>
+          <w:szCs w:val="28"/>
+        </w:rPr>
+      </w:pPr>
+      <w:r>
+        <w:rPr>
+          <w:sz w:val="28"/>
+          <w:szCs w:val="28"/>
+        </w:rPr>
+        <w:t>Лабораторная работа</w:t>
+      </w:r>
+      <w:r>
+        <w:rPr>
+          <w:sz w:val="28"/>
+          <w:szCs w:val="28"/>
+        </w:rPr>
+        <w:t xml:space="preserve"> №</w:t>
+      </w:r>
+      <w:r>
+        <w:rPr>
+          <w:sz w:val="28"/>
+          <w:szCs w:val="28"/>
+        </w:rPr>
+        <w:t xml:space="preserve"> </w:t>
+      </w:r>
+      <w:r>
+        <w:rPr>
+          <w:sz w:val="28"/>
+          <w:szCs w:val="28"/>
+        </w:rPr>
+        <w:t>1</w:t>
+      </w:r>
+      <w:r>
+        <w:rPr>
+          <w:sz w:val="28"/>
+          <w:szCs w:val="28"/>
+        </w:rPr>
+        <w:t xml:space="preserve"> </w:t>
+      </w:r>
+    </w:p>
+    <w:p>
+      <w:pPr>
+        <w:spacing w:line="240" w:lineRule="auto"/>
+        <w:contextualSpacing/>
+        <w:jc w:val="center"/>
+        <w:rPr>
+          <w:sz w:val="28"/>
+          <w:szCs w:val="28"/>
+        </w:rPr>
+      </w:pPr>
+      <w:r>
+        <w:rPr>
+          <w:sz w:val="28"/>
+          <w:szCs w:val="28"/>
+        </w:rPr>
+        <w:t>«</w:t>
+      </w:r>
+      <w:r>
+        <w:rPr>
+          <w:sz w:val="28"/>
+          <w:szCs w:val="28"/>
+        </w:rPr>
+        <w:t>Разработка программ с использованием управляющих инструкций</w:t>
+      </w:r>
+      <w:r>
+        <w:rPr>
+          <w:sz w:val="28"/>
+          <w:szCs w:val="28"/>
+        </w:rPr>
+        <w:t>»</w:t>
+      </w:r>
+    </w:p>
+    <w:p>
+      <w:pPr>
+        <w:spacing w:line="240" w:lineRule="auto"/>
+        <w:contextualSpacing/>
+        <w:jc w:val="center"/>
+        <w:rPr>
+          <w:sz w:val="28"/>
+          <w:szCs w:val="28"/>
+        </w:rPr>
+      </w:pPr>
+      <w:r>
+        <w:rPr>
+          <w:sz w:val="28"/>
+          <w:szCs w:val="28"/>
+        </w:rPr>
+        <w:t xml:space="preserve">Вариант № </w:t>
+      </w:r>
+      <w:r>
+        <w:rPr>
+          <w:sz w:val="28"/>
+          <w:szCs w:val="28"/>
+        </w:rPr>
+        <w:t>14</w:t>
+      </w:r>
+    </w:p>
+    <w:p>
+      <w:pPr>
+        <w:spacing w:line="240" w:lineRule="auto"/>
+        <w:contextualSpacing/>
+        <w:jc w:val="center"/>
+        <w:rPr>
+          <w:sz w:val="28"/>
+          <w:szCs w:val="28"/>
+        </w:rPr>
+      </w:pPr>
+    </w:p>
+    <w:p>
+      <w:pPr>
+        <w:spacing w:line="240" w:lineRule="auto"/>
+        <w:contextualSpacing/>
+        <w:jc w:val="center"/>
+        <w:rPr>
+          <w:sz w:val="28"/>
+          <w:szCs w:val="28"/>
+        </w:rPr>
+      </w:pPr>
+    </w:p>
+    <w:p>
+      <w:pPr>
+        <w:spacing w:line="240" w:lineRule="auto"/>
+        <w:contextualSpacing/>
+        <w:jc w:val="center"/>
+        <w:rPr>
+          <w:sz w:val="28"/>
+          <w:szCs w:val="28"/>
+        </w:rPr>
+      </w:pPr>
+    </w:p>
+    <w:p>
+      <w:pPr>
+        <w:spacing w:line="240" w:lineRule="auto"/>
+        <w:contextualSpacing/>
+        <w:jc w:val="center"/>
+        <w:rPr>
+          <w:sz w:val="28"/>
+          <w:szCs w:val="28"/>
+        </w:rPr>
+      </w:pPr>
+    </w:p>
+    <w:p>
+      <w:pPr>
+        <w:spacing w:line="240" w:lineRule="auto"/>
+        <w:contextualSpacing/>
+        <w:jc w:val="center"/>
+        <w:rPr>
+          <w:sz w:val="28"/>
+          <w:szCs w:val="28"/>
+        </w:rPr>
+      </w:pPr>
+    </w:p>
+    <w:p>
+      <w:pPr>
+        <w:spacing w:line="240" w:lineRule="auto"/>
+        <w:contextualSpacing/>
+        <w:jc w:val="center"/>
+        <w:rPr>
+          <w:sz w:val="28"/>
+          <w:szCs w:val="28"/>
+        </w:rPr>
+      </w:pPr>
+    </w:p>
+    <w:p>
+      <w:pPr>
+        <w:spacing w:line="240" w:lineRule="auto"/>
+        <w:contextualSpacing/>
+        <w:jc w:val="center"/>
+        <w:rPr>
+          <w:sz w:val="28"/>
+          <w:szCs w:val="28"/>
+        </w:rPr>
+      </w:pPr>
+    </w:p>
+    <w:p>
+      <w:pPr>
+        <w:spacing w:line="240" w:lineRule="auto"/>
+        <w:contextualSpacing/>
+        <w:jc w:val="right"/>
+        <w:rPr>
+          <w:sz w:val="28"/>
+          <w:szCs w:val="28"/>
+        </w:rPr>
+      </w:pPr>
+    </w:p>
+    <w:p>
+      <w:pPr>
+        <w:spacing w:line="240" w:lineRule="auto"/>
+        <w:contextualSpacing/>
+        <w:jc w:val="right"/>
+        <w:rPr>
+          <w:sz w:val="28"/>
+          <w:szCs w:val="28"/>
+        </w:rPr>
+      </w:pPr>
+    </w:p>
+    <w:p>
+      <w:pPr>
+        <w:spacing w:line="240" w:lineRule="auto"/>
+        <w:contextualSpacing/>
+        <w:jc w:val="right"/>
+        <w:rPr>
+          <w:sz w:val="28"/>
+          <w:szCs w:val="28"/>
+        </w:rPr>
+      </w:pPr>
+    </w:p>
+    <w:p>
+      <w:pPr>
+        <w:spacing w:line="240" w:lineRule="auto"/>
+        <w:contextualSpacing/>
+        <w:jc w:val="right"/>
+        <w:rPr>
+          <w:sz w:val="28"/>
+          <w:szCs w:val="28"/>
+        </w:rPr>
+      </w:pPr>
+    </w:p>
+    <w:p>
+      <w:pPr>
+        <w:spacing w:line="240" w:lineRule="auto"/>
+        <w:contextualSpacing/>
+        <w:jc w:val="right"/>
+        <w:rPr>
+          <w:sz w:val="28"/>
+          <w:szCs w:val="28"/>
+        </w:rPr>
+      </w:pPr>
+    </w:p>
+    <w:p>
+      <w:pPr>
+        <w:spacing w:line="240" w:lineRule="auto"/>
+        <w:contextualSpacing/>
+        <w:jc w:val="right"/>
+        <w:rPr>
+          <w:sz w:val="28"/>
+          <w:szCs w:val="28"/>
+        </w:rPr>
+      </w:pPr>
+    </w:p>
+    <w:p>
+      <w:pPr>
+        <w:spacing w:line="240" w:lineRule="auto"/>
+        <w:contextualSpacing/>
+        <w:jc w:val="right"/>
+        <w:rPr>
+          <w:sz w:val="28"/>
+          <w:szCs w:val="28"/>
+        </w:rPr>
+      </w:pPr>
+    </w:p>
+    <w:p>
+      <w:pPr>
+        <w:spacing w:line="240" w:lineRule="auto"/>
+        <w:contextualSpacing/>
+        <w:jc w:val="right"/>
+        <w:rPr>
+          <w:sz w:val="28"/>
+          <w:szCs w:val="28"/>
+        </w:rPr>
+      </w:pPr>
+    </w:p>
+    <w:p>
+      <w:pPr>
+        <w:spacing w:line="240" w:lineRule="auto"/>
+        <w:contextualSpacing/>
+        <w:jc w:val="right"/>
+        <w:rPr>
+          <w:sz w:val="28"/>
+          <w:szCs w:val="28"/>
+        </w:rPr>
+      </w:pPr>
+      <w:r>
+        <w:rPr>
+          <w:sz w:val="28"/>
+          <w:szCs w:val="28"/>
+        </w:rPr>
+        <w:t>Выполнил: студент</w:t>
+      </w:r>
+      <w:r>
+        <w:rPr>
+          <w:sz w:val="28"/>
+          <w:szCs w:val="28"/>
+        </w:rPr>
+        <w:t xml:space="preserve"> </w:t>
+      </w:r>
+      <w:r>
+        <w:rPr>
+          <w:sz w:val="28"/>
+          <w:szCs w:val="28"/>
+        </w:rPr>
+        <w:t xml:space="preserve">гр. </w:t>
+      </w:r>
+      <w:r>
+        <w:rPr>
+          <w:sz w:val="28"/>
+          <w:szCs w:val="28"/>
+        </w:rPr>
+        <w:t>981064 Шичко П.В.</w:t>
+      </w:r>
+    </w:p>
+    <w:p>
+      <w:pPr>
+        <w:spacing w:line="240" w:lineRule="auto"/>
+        <w:contextualSpacing/>
+        <w:jc w:val="center"/>
+        <w:rPr>
+          <w:sz w:val="28"/>
+          <w:szCs w:val="28"/>
+        </w:rPr>
+      </w:pPr>
+      <w:r>
+        <w:rPr>
+          <w:sz w:val="28"/>
+          <w:szCs w:val="28"/>
+        </w:rPr>
+        <w:t xml:space="preserve">                   </w:t>
+      </w:r>
+      <w:r>
+        <w:rPr>
+          <w:sz w:val="28"/>
+          <w:szCs w:val="28"/>
+        </w:rPr>
+        <w:t xml:space="preserve">   </w:t>
+      </w:r>
+      <w:r>
+        <w:rPr>
+          <w:sz w:val="28"/>
+          <w:szCs w:val="28"/>
+        </w:rPr>
+        <w:t xml:space="preserve">Проверила: </w:t>
+      </w:r>
+      <w:r>
+        <w:rPr>
+          <w:sz w:val="28"/>
+          <w:szCs w:val="28"/>
+        </w:rPr>
+        <w:t>Воробей</w:t>
+      </w:r>
+      <w:r>
+        <w:rPr>
+          <w:sz w:val="28"/>
+          <w:szCs w:val="28"/>
+        </w:rPr>
+        <w:t xml:space="preserve"> В.А.</w:t>
+      </w:r>
+    </w:p>
+    <w:p>
+      <w:pPr>
+        <w:spacing w:line="240" w:lineRule="auto"/>
+        <w:contextualSpacing/>
+        <w:jc w:val="right"/>
+        <w:rPr>
+          <w:sz w:val="28"/>
+          <w:szCs w:val="28"/>
+        </w:rPr>
+      </w:pPr>
+    </w:p>
+    <w:p>
+      <w:pPr>
+        <w:spacing w:line="240" w:lineRule="auto"/>
+        <w:contextualSpacing/>
+        <w:jc w:val="right"/>
+        <w:rPr>
+          <w:sz w:val="28"/>
+          <w:szCs w:val="28"/>
+        </w:rPr>
+      </w:pPr>
+    </w:p>
+    <w:p>
+      <w:pPr>
+        <w:spacing w:line="240" w:lineRule="auto"/>
+        <w:contextualSpacing/>
+        <w:jc w:val="right"/>
+        <w:rPr>
+          <w:sz w:val="28"/>
+          <w:szCs w:val="28"/>
+        </w:rPr>
+      </w:pPr>
+    </w:p>
+    <w:p>
+      <w:pPr>
+        <w:spacing w:line="240" w:lineRule="auto"/>
+        <w:contextualSpacing/>
+        <w:jc w:val="right"/>
+        <w:rPr>
+          <w:sz w:val="28"/>
+          <w:szCs w:val="28"/>
+        </w:rPr>
+      </w:pPr>
+    </w:p>
+    <w:p>
+      <w:pPr>
+        <w:spacing w:line="240" w:lineRule="auto"/>
+        <w:ind w:firstLine="0"/>
+        <w:contextualSpacing/>
+        <w:jc w:val="center"/>
+        <w:rPr>
+          <w:sz w:val="28"/>
+          <w:szCs w:val="28"/>
+        </w:rPr>
+      </w:pPr>
+      <w:r>
+        <w:rPr>
+          <w:sz w:val="28"/>
+          <w:szCs w:val="28"/>
+        </w:rPr>
+        <w:t>Минск 20</w:t>
+      </w:r>
+      <w:r>
+        <w:rPr>
+          <w:sz w:val="28"/>
+          <w:szCs w:val="28"/>
+        </w:rPr>
+        <w:t>20</w:t>
+      </w:r>
+    </w:p>
+    <w:p>
+      <w:pPr>
+        <w:spacing w:line="240" w:lineRule="auto"/>
+        <w:contextualSpacing/>
+        <w:jc w:val="center"/>
+        <w:rPr>
+          <w:sz w:val="28"/>
+          <w:szCs w:val="28"/>
+        </w:rPr>
+      </w:pPr>
+      <w:r>
+        <w:rPr>
+          <w:sz w:val="28"/>
+          <w:szCs w:val="28"/>
+        </w:rPr>
+        <w:lastRenderedPageBreak/>
+        <w:t>Лабора</w:t>
+      </w:r>
       <w:bookmarkStart w:id="0" w:name="_GoBack"/>
       <w:bookmarkEnd w:id="0"/>
       <w:r>
@@ -19,692 +701,7 @@
           <w:sz w:val="28"/>
           <w:szCs w:val="28"/>
         </w:rPr>
-        <w:t>Министерство образования Республики Беларусь</w:t>
-      </w:r>
-    </w:p>
-    <w:p>
-      <w:pPr>
-        <w:spacing w:line="240" w:lineRule="auto"/>
-        <w:contextualSpacing/>
-        <w:jc w:val="center"/>
-        <w:rPr>
-          <w:sz w:val="28"/>
-          <w:szCs w:val="28"/>
-        </w:rPr>
-      </w:pPr>
-      <w:r>
-        <w:rPr>
-          <w:sz w:val="28"/>
-          <w:szCs w:val="28"/>
-        </w:rPr>
-        <w:t>Учреждение образования</w:t>
-      </w:r>
-    </w:p>
-    <w:p>
-      <w:pPr>
-        <w:spacing w:line="240" w:lineRule="auto"/>
-        <w:contextualSpacing/>
-        <w:jc w:val="center"/>
-        <w:rPr>
-          <w:sz w:val="28"/>
-          <w:szCs w:val="28"/>
-        </w:rPr>
-      </w:pPr>
-      <w:r>
-        <w:rPr>
-          <w:sz w:val="28"/>
-          <w:szCs w:val="28"/>
-        </w:rPr>
-        <w:t>«Белорусский государственный университет информатики и радиоэлектроники»</w:t>
-      </w:r>
-    </w:p>
-    <w:p>
-      <w:pPr>
-        <w:spacing w:line="240" w:lineRule="auto"/>
-        <w:contextualSpacing/>
-        <w:jc w:val="center"/>
-        <w:rPr>
-          <w:sz w:val="28"/>
-          <w:szCs w:val="28"/>
-        </w:rPr>
-      </w:pPr>
-      <w:r>
-        <w:rPr>
-          <w:sz w:val="28"/>
-          <w:szCs w:val="28"/>
-        </w:rPr>
-        <w:t>Институт информационных технологий</w:t>
-      </w:r>
-    </w:p>
-    <w:p>
-      <w:pPr>
-        <w:spacing w:line="240" w:lineRule="auto"/>
-        <w:contextualSpacing/>
-        <w:jc w:val="center"/>
-        <w:rPr>
-          <w:sz w:val="28"/>
-          <w:szCs w:val="28"/>
-        </w:rPr>
-      </w:pPr>
-    </w:p>
-    <w:p>
-      <w:pPr>
-        <w:spacing w:line="240" w:lineRule="auto"/>
-        <w:contextualSpacing/>
-        <w:jc w:val="center"/>
-        <w:rPr>
-          <w:sz w:val="28"/>
-          <w:szCs w:val="28"/>
-        </w:rPr>
-      </w:pPr>
-    </w:p>
-    <w:p>
-      <w:pPr>
-        <w:spacing w:line="240" w:lineRule="auto"/>
-        <w:contextualSpacing/>
-        <w:jc w:val="center"/>
-        <w:rPr>
-          <w:sz w:val="28"/>
-          <w:szCs w:val="28"/>
-        </w:rPr>
-      </w:pPr>
-    </w:p>
-    <w:p>
-      <w:pPr>
-        <w:spacing w:line="240" w:lineRule="auto"/>
-        <w:contextualSpacing/>
-        <w:jc w:val="center"/>
-        <w:rPr>
-          <w:sz w:val="28"/>
-          <w:szCs w:val="28"/>
-        </w:rPr>
-      </w:pPr>
-      <w:r>
-        <w:rPr>
-          <w:sz w:val="28"/>
-          <w:szCs w:val="28"/>
-        </w:rPr>
-        <w:t>Факультет</w:t>
-      </w:r>
-    </w:p>
-    <w:p>
-      <w:pPr>
-        <w:spacing w:line="240" w:lineRule="auto"/>
-        <w:contextualSpacing/>
-        <w:jc w:val="center"/>
-        <w:rPr>
-          <w:sz w:val="28"/>
-          <w:szCs w:val="28"/>
-        </w:rPr>
-      </w:pPr>
-      <w:r>
-        <w:rPr>
-          <w:sz w:val="28"/>
-          <w:szCs w:val="28"/>
-        </w:rPr>
-        <w:t>Компьютерных технологий</w:t>
-      </w:r>
-    </w:p>
-    <w:p>
-      <w:pPr>
-        <w:spacing w:line="240" w:lineRule="auto"/>
-        <w:contextualSpacing/>
-        <w:jc w:val="center"/>
-        <w:rPr>
-          <w:sz w:val="28"/>
-          <w:szCs w:val="28"/>
-        </w:rPr>
-      </w:pPr>
-    </w:p>
-    <w:p>
-      <w:pPr>
-        <w:spacing w:line="240" w:lineRule="auto"/>
-        <w:contextualSpacing/>
-        <w:jc w:val="center"/>
-        <w:rPr>
-          <w:sz w:val="28"/>
-          <w:szCs w:val="28"/>
-        </w:rPr>
-      </w:pPr>
-    </w:p>
-    <w:p>
-      <w:pPr>
-        <w:spacing w:line="240" w:lineRule="auto"/>
-        <w:contextualSpacing/>
-        <w:jc w:val="center"/>
-        <w:rPr>
-          <w:sz w:val="28"/>
-          <w:szCs w:val="28"/>
-        </w:rPr>
-      </w:pPr>
-    </w:p>
-    <w:p>
-      <w:pPr>
-        <w:spacing w:line="240" w:lineRule="auto"/>
-        <w:contextualSpacing/>
-        <w:jc w:val="center"/>
-        <w:rPr>
-          <w:sz w:val="28"/>
-          <w:szCs w:val="28"/>
-        </w:rPr>
-      </w:pPr>
-    </w:p>
-    <w:p>
-      <w:pPr>
-        <w:spacing w:line="240" w:lineRule="auto"/>
-        <w:contextualSpacing/>
-        <w:jc w:val="center"/>
-        <w:rPr>
-          <w:sz w:val="28"/>
-          <w:szCs w:val="28"/>
-        </w:rPr>
-      </w:pPr>
-    </w:p>
-    <w:p>
-      <w:pPr>
-        <w:spacing w:line="240" w:lineRule="auto"/>
-        <w:contextualSpacing/>
-        <w:jc w:val="center"/>
-        <w:rPr>
-          <w:sz w:val="28"/>
-          <w:szCs w:val="28"/>
-        </w:rPr>
-      </w:pPr>
-    </w:p>
-    <w:p>
-      <w:pPr>
-        <w:spacing w:line="240" w:lineRule="auto"/>
-        <w:contextualSpacing/>
-        <w:jc w:val="center"/>
-        <w:rPr>
-          <w:sz w:val="28"/>
-          <w:szCs w:val="28"/>
-        </w:rPr>
-      </w:pPr>
-    </w:p>
-    <w:p>
-      <w:pPr>
-        <w:spacing w:line="240" w:lineRule="auto"/>
-        <w:contextualSpacing/>
-        <w:jc w:val="center"/>
-        <w:rPr>
-          <w:sz w:val="28"/>
-          <w:szCs w:val="28"/>
-        </w:rPr>
-      </w:pPr>
-    </w:p>
-    <w:p>
-      <w:pPr>
-        <w:spacing w:line="240" w:lineRule="auto"/>
-        <w:contextualSpacing/>
-        <w:jc w:val="center"/>
-        <w:rPr>
-          <w:sz w:val="28"/>
-          <w:szCs w:val="28"/>
-        </w:rPr>
-      </w:pPr>
-    </w:p>
-    <w:p>
-      <w:pPr>
-        <w:spacing w:line="240" w:lineRule="auto"/>
-        <w:contextualSpacing/>
-        <w:jc w:val="center"/>
-        <w:rPr>
-          <w:sz w:val="28"/>
-          <w:szCs w:val="28"/>
-        </w:rPr>
-      </w:pPr>
-    </w:p>
-    <w:p>
-      <w:pPr>
-        <w:spacing w:line="240" w:lineRule="auto"/>
-        <w:contextualSpacing/>
-        <w:jc w:val="center"/>
-        <w:rPr>
-          <w:sz w:val="28"/>
-          <w:szCs w:val="28"/>
-        </w:rPr>
-      </w:pPr>
-      <w:r>
-        <w:rPr>
-          <w:sz w:val="28"/>
-          <w:szCs w:val="28"/>
-        </w:rPr>
-        <w:t>Лабораторная работа</w:t>
-      </w:r>
-      <w:r>
-        <w:rPr>
-          <w:sz w:val="28"/>
-          <w:szCs w:val="28"/>
-        </w:rPr>
-        <w:t xml:space="preserve"> №</w:t>
-      </w:r>
-      <w:r>
-        <w:rPr>
-          <w:sz w:val="28"/>
-          <w:szCs w:val="28"/>
-        </w:rPr>
-        <w:t xml:space="preserve"> </w:t>
-      </w:r>
-      <w:r>
-        <w:rPr>
-          <w:sz w:val="28"/>
-          <w:szCs w:val="28"/>
-        </w:rPr>
-        <w:t>1</w:t>
-      </w:r>
-      <w:r>
-        <w:rPr>
-          <w:sz w:val="28"/>
-          <w:szCs w:val="28"/>
-        </w:rPr>
-        <w:t xml:space="preserve"> </w:t>
-      </w:r>
-    </w:p>
-    <w:p>
-      <w:pPr>
-        <w:spacing w:line="240" w:lineRule="auto"/>
-        <w:contextualSpacing/>
-        <w:jc w:val="center"/>
-        <w:rPr>
-          <w:sz w:val="28"/>
-          <w:szCs w:val="28"/>
-        </w:rPr>
-      </w:pPr>
-      <w:r>
-        <w:rPr>
-          <w:sz w:val="28"/>
-          <w:szCs w:val="28"/>
-        </w:rPr>
-        <w:t>«</w:t>
-      </w:r>
-      <w:r>
-        <w:rPr>
-          <w:sz w:val="28"/>
-          <w:szCs w:val="28"/>
-        </w:rPr>
-        <w:t>Разработка программ с использованием управляющих инструкций</w:t>
-      </w:r>
-      <w:r>
-        <w:rPr>
-          <w:sz w:val="28"/>
-          <w:szCs w:val="28"/>
-        </w:rPr>
-        <w:t>»</w:t>
-      </w:r>
-    </w:p>
-    <w:p>
-      <w:pPr>
-        <w:spacing w:line="240" w:lineRule="auto"/>
-        <w:contextualSpacing/>
-        <w:jc w:val="center"/>
-        <w:rPr>
-          <w:sz w:val="28"/>
-          <w:szCs w:val="28"/>
-        </w:rPr>
-      </w:pPr>
-      <w:r>
-        <w:rPr>
-          <w:sz w:val="28"/>
-          <w:szCs w:val="28"/>
-        </w:rPr>
-        <w:t xml:space="preserve">Вариант № </w:t>
-      </w:r>
-      <w:r>
-        <w:rPr>
-          <w:sz w:val="28"/>
-          <w:szCs w:val="28"/>
-        </w:rPr>
-        <w:t>14</w:t>
-      </w:r>
-    </w:p>
-    <w:p>
-      <w:pPr>
-        <w:spacing w:line="240" w:lineRule="auto"/>
-        <w:contextualSpacing/>
-        <w:jc w:val="center"/>
-        <w:rPr>
-          <w:sz w:val="28"/>
-          <w:szCs w:val="28"/>
-        </w:rPr>
-      </w:pPr>
-    </w:p>
-    <w:p>
-      <w:pPr>
-        <w:spacing w:line="240" w:lineRule="auto"/>
-        <w:contextualSpacing/>
-        <w:jc w:val="center"/>
-        <w:rPr>
-          <w:sz w:val="28"/>
-          <w:szCs w:val="28"/>
-        </w:rPr>
-      </w:pPr>
-    </w:p>
-    <w:p>
-      <w:pPr>
-        <w:spacing w:line="240" w:lineRule="auto"/>
-        <w:contextualSpacing/>
-        <w:jc w:val="center"/>
-        <w:rPr>
-          <w:sz w:val="28"/>
-          <w:szCs w:val="28"/>
-        </w:rPr>
-      </w:pPr>
-    </w:p>
-    <w:p>
-      <w:pPr>
-        <w:spacing w:line="240" w:lineRule="auto"/>
-        <w:contextualSpacing/>
-        <w:jc w:val="center"/>
-        <w:rPr>
-          <w:sz w:val="28"/>
-          <w:szCs w:val="28"/>
-        </w:rPr>
-      </w:pPr>
-    </w:p>
-    <w:p>
-      <w:pPr>
-        <w:spacing w:line="240" w:lineRule="auto"/>
-        <w:contextualSpacing/>
-        <w:jc w:val="center"/>
-        <w:rPr>
-          <w:sz w:val="28"/>
-          <w:szCs w:val="28"/>
-        </w:rPr>
-      </w:pPr>
-    </w:p>
-    <w:p>
-      <w:pPr>
-        <w:spacing w:line="240" w:lineRule="auto"/>
-        <w:contextualSpacing/>
-        <w:jc w:val="center"/>
-        <w:rPr>
-          <w:sz w:val="28"/>
-          <w:szCs w:val="28"/>
-        </w:rPr>
-      </w:pPr>
-    </w:p>
-    <w:p>
-      <w:pPr>
-        <w:spacing w:line="240" w:lineRule="auto"/>
-        <w:contextualSpacing/>
-        <w:jc w:val="center"/>
-        <w:rPr>
-          <w:sz w:val="28"/>
-          <w:szCs w:val="28"/>
-        </w:rPr>
-      </w:pPr>
-    </w:p>
-    <w:p>
-      <w:pPr>
-        <w:spacing w:line="240" w:lineRule="auto"/>
-        <w:contextualSpacing/>
-        <w:jc w:val="right"/>
-        <w:rPr>
-          <w:sz w:val="28"/>
-          <w:szCs w:val="28"/>
-        </w:rPr>
-      </w:pPr>
-    </w:p>
-    <w:p>
-      <w:pPr>
-        <w:spacing w:line="240" w:lineRule="auto"/>
-        <w:contextualSpacing/>
-        <w:jc w:val="right"/>
-        <w:rPr>
-          <w:sz w:val="28"/>
-          <w:szCs w:val="28"/>
-        </w:rPr>
-      </w:pPr>
-    </w:p>
-    <w:p>
-      <w:pPr>
-        <w:spacing w:line="240" w:lineRule="auto"/>
-        <w:contextualSpacing/>
-        <w:jc w:val="right"/>
-        <w:rPr>
-          <w:sz w:val="28"/>
-          <w:szCs w:val="28"/>
-        </w:rPr>
-      </w:pPr>
-    </w:p>
-    <w:p>
-      <w:pPr>
-        <w:spacing w:line="240" w:lineRule="auto"/>
-        <w:contextualSpacing/>
-        <w:jc w:val="right"/>
-        <w:rPr>
-          <w:sz w:val="28"/>
-          <w:szCs w:val="28"/>
-        </w:rPr>
-      </w:pPr>
-    </w:p>
-    <w:p>
-      <w:pPr>
-        <w:spacing w:line="240" w:lineRule="auto"/>
-        <w:contextualSpacing/>
-        <w:jc w:val="right"/>
-        <w:rPr>
-          <w:sz w:val="28"/>
-          <w:szCs w:val="28"/>
-        </w:rPr>
-      </w:pPr>
-    </w:p>
-    <w:p>
-      <w:pPr>
-        <w:spacing w:line="240" w:lineRule="auto"/>
-        <w:contextualSpacing/>
-        <w:jc w:val="right"/>
-        <w:rPr>
-          <w:sz w:val="28"/>
-          <w:szCs w:val="28"/>
-        </w:rPr>
-      </w:pPr>
-    </w:p>
-    <w:p>
-      <w:pPr>
-        <w:spacing w:line="240" w:lineRule="auto"/>
-        <w:contextualSpacing/>
-        <w:jc w:val="right"/>
-        <w:rPr>
-          <w:sz w:val="28"/>
-          <w:szCs w:val="28"/>
-        </w:rPr>
-      </w:pPr>
-    </w:p>
-    <w:p>
-      <w:pPr>
-        <w:spacing w:line="240" w:lineRule="auto"/>
-        <w:contextualSpacing/>
-        <w:jc w:val="right"/>
-        <w:rPr>
-          <w:sz w:val="28"/>
-          <w:szCs w:val="28"/>
-        </w:rPr>
-      </w:pPr>
-    </w:p>
-    <w:p>
-      <w:pPr>
-        <w:spacing w:line="240" w:lineRule="auto"/>
-        <w:contextualSpacing/>
-        <w:jc w:val="right"/>
-        <w:rPr>
-          <w:sz w:val="28"/>
-          <w:szCs w:val="28"/>
-        </w:rPr>
-      </w:pPr>
-      <w:r>
-        <w:rPr>
-          <w:sz w:val="28"/>
-          <w:szCs w:val="28"/>
-        </w:rPr>
-        <w:t>Выполнил: студент</w:t>
-      </w:r>
-      <w:r>
-        <w:rPr>
-          <w:sz w:val="28"/>
-          <w:szCs w:val="28"/>
-        </w:rPr>
-        <w:t xml:space="preserve"> </w:t>
-      </w:r>
-      <w:r>
-        <w:rPr>
-          <w:sz w:val="28"/>
-          <w:szCs w:val="28"/>
-        </w:rPr>
-        <w:t xml:space="preserve">гр. </w:t>
-      </w:r>
-      <w:r>
-        <w:rPr>
-          <w:sz w:val="28"/>
-          <w:szCs w:val="28"/>
-        </w:rPr>
-        <w:t>981064 Шичко П.В.</w:t>
-      </w:r>
-    </w:p>
-    <w:p>
-      <w:pPr>
-        <w:spacing w:line="240" w:lineRule="auto"/>
-        <w:contextualSpacing/>
-        <w:jc w:val="center"/>
-        <w:rPr>
-          <w:sz w:val="28"/>
-          <w:szCs w:val="28"/>
-        </w:rPr>
-      </w:pPr>
-      <w:r>
-        <w:rPr>
-          <w:sz w:val="28"/>
-          <w:szCs w:val="28"/>
-        </w:rPr>
-        <w:t xml:space="preserve">                   </w:t>
-      </w:r>
-      <w:r>
-        <w:rPr>
-          <w:sz w:val="28"/>
-          <w:szCs w:val="28"/>
-        </w:rPr>
-        <w:t xml:space="preserve">   </w:t>
-      </w:r>
-      <w:r>
-        <w:rPr>
-          <w:sz w:val="28"/>
-          <w:szCs w:val="28"/>
-        </w:rPr>
-        <w:t xml:space="preserve">Проверила: </w:t>
-      </w:r>
-      <w:r>
-        <w:rPr>
-          <w:sz w:val="28"/>
-          <w:szCs w:val="28"/>
-        </w:rPr>
-        <w:t>Воробей</w:t>
-      </w:r>
-      <w:r>
-        <w:rPr>
-          <w:sz w:val="28"/>
-          <w:szCs w:val="28"/>
-        </w:rPr>
-        <w:t xml:space="preserve"> В.А.</w:t>
-      </w:r>
-    </w:p>
-    <w:p>
-      <w:pPr>
-        <w:spacing w:line="240" w:lineRule="auto"/>
-        <w:contextualSpacing/>
-        <w:jc w:val="right"/>
-        <w:rPr>
-          <w:sz w:val="28"/>
-          <w:szCs w:val="28"/>
-        </w:rPr>
-      </w:pPr>
-    </w:p>
-    <w:p>
-      <w:pPr>
-        <w:spacing w:line="240" w:lineRule="auto"/>
-        <w:contextualSpacing/>
-        <w:jc w:val="right"/>
-        <w:rPr>
-          <w:sz w:val="28"/>
-          <w:szCs w:val="28"/>
-        </w:rPr>
-      </w:pPr>
-    </w:p>
-    <w:p>
-      <w:pPr>
-        <w:spacing w:line="240" w:lineRule="auto"/>
-        <w:contextualSpacing/>
-        <w:jc w:val="right"/>
-        <w:rPr>
-          <w:sz w:val="28"/>
-          <w:szCs w:val="28"/>
-        </w:rPr>
-      </w:pPr>
-    </w:p>
-    <w:p>
-      <w:pPr>
-        <w:spacing w:line="240" w:lineRule="auto"/>
-        <w:contextualSpacing/>
-        <w:jc w:val="right"/>
-        <w:rPr>
-          <w:sz w:val="28"/>
-          <w:szCs w:val="28"/>
-        </w:rPr>
-      </w:pPr>
-    </w:p>
-    <w:p>
-      <w:pPr>
-        <w:spacing w:line="240" w:lineRule="auto"/>
-        <w:contextualSpacing/>
-        <w:jc w:val="right"/>
-        <w:rPr>
-          <w:sz w:val="28"/>
-          <w:szCs w:val="28"/>
-        </w:rPr>
-      </w:pPr>
-    </w:p>
-    <w:p>
-      <w:pPr>
-        <w:spacing w:line="240" w:lineRule="auto"/>
-        <w:contextualSpacing/>
-        <w:jc w:val="center"/>
-        <w:rPr>
-          <w:sz w:val="28"/>
-          <w:szCs w:val="28"/>
-        </w:rPr>
-      </w:pPr>
-      <w:r>
-        <w:rPr>
-          <w:sz w:val="28"/>
-          <w:szCs w:val="28"/>
-        </w:rPr>
-        <w:lastRenderedPageBreak/>
-        <w:t>Минск 20</w:t>
-      </w:r>
-      <w:r>
-        <w:rPr>
-          <w:sz w:val="28"/>
-          <w:szCs w:val="28"/>
-        </w:rPr>
-        <w:t>20</w:t>
-      </w:r>
-    </w:p>
-    <w:p>
-      <w:pPr>
-        <w:spacing w:line="240" w:lineRule="auto"/>
-        <w:contextualSpacing/>
-        <w:jc w:val="center"/>
-        <w:rPr>
-          <w:sz w:val="28"/>
-          <w:szCs w:val="28"/>
-        </w:rPr>
-      </w:pPr>
-      <w:r>
-        <w:rPr>
-          <w:sz w:val="28"/>
-          <w:szCs w:val="28"/>
-        </w:rPr>
-        <w:t xml:space="preserve">Лабораторная </w:t>
+        <w:t xml:space="preserve">торная </w:t>
       </w:r>
       <w:r>
         <w:rPr>
@@ -1253,45 +1250,45 @@
           <w:sz w:val="28"/>
           <w:szCs w:val="28"/>
         </w:rPr>
+        <w:t xml:space="preserve">Задание № </w:t>
+      </w:r>
+      <w:r>
+        <w:rPr>
+          <w:sz w:val="28"/>
+          <w:szCs w:val="28"/>
+        </w:rPr>
+        <w:t>2</w:t>
+      </w:r>
+      <w:r>
+        <w:rPr>
+          <w:sz w:val="28"/>
+          <w:szCs w:val="28"/>
+        </w:rPr>
+        <w:t>. Текст задания</w:t>
+      </w:r>
+      <w:r>
+        <w:rPr>
+          <w:sz w:val="28"/>
+          <w:szCs w:val="28"/>
+        </w:rPr>
+        <w:t>;</w:t>
+      </w:r>
+    </w:p>
+    <w:p>
+      <w:pPr>
+        <w:spacing w:line="240" w:lineRule="auto"/>
+        <w:ind w:firstLine="900"/>
+        <w:rPr>
+          <w:sz w:val="28"/>
+          <w:szCs w:val="28"/>
+        </w:rPr>
+      </w:pPr>
+      <w:r>
+        <w:rPr>
+          <w:sz w:val="28"/>
+          <w:szCs w:val="28"/>
+        </w:rPr>
         <w:lastRenderedPageBreak/>
-        <w:t xml:space="preserve">Задание № </w:t>
-      </w:r>
-      <w:r>
-        <w:rPr>
-          <w:sz w:val="28"/>
-          <w:szCs w:val="28"/>
-        </w:rPr>
-        <w:t>2</w:t>
-      </w:r>
-      <w:r>
-        <w:rPr>
-          <w:sz w:val="28"/>
-          <w:szCs w:val="28"/>
-        </w:rPr>
-        <w:t>. Текст задания</w:t>
-      </w:r>
-      <w:r>
-        <w:rPr>
-          <w:sz w:val="28"/>
-          <w:szCs w:val="28"/>
-        </w:rPr>
-        <w:t>;</w:t>
-      </w:r>
-    </w:p>
-    <w:p>
-      <w:pPr>
-        <w:spacing w:line="240" w:lineRule="auto"/>
-        <w:ind w:firstLine="900"/>
-        <w:rPr>
-          <w:sz w:val="28"/>
-          <w:szCs w:val="28"/>
-        </w:rPr>
-      </w:pPr>
-      <w:r>
-        <w:rPr>
-          <w:sz w:val="28"/>
-          <w:szCs w:val="28"/>
-        </w:rPr>
         <w:t xml:space="preserve">Вычислите число размещений из </w:t>
       </w:r>
       <w:r>
@@ -1717,46 +1714,46 @@
           <w:sz w:val="28"/>
           <w:szCs w:val="28"/>
         </w:rPr>
+        <w:t xml:space="preserve">Задание № </w:t>
+      </w:r>
+      <w:r>
+        <w:rPr>
+          <w:sz w:val="28"/>
+          <w:szCs w:val="28"/>
+          <w:lang w:val="en-US"/>
+        </w:rPr>
+        <w:t>3</w:t>
+      </w:r>
+      <w:r>
+        <w:rPr>
+          <w:sz w:val="28"/>
+          <w:szCs w:val="28"/>
+        </w:rPr>
+        <w:t>. Текст задания</w:t>
+      </w:r>
+      <w:r>
+        <w:rPr>
+          <w:sz w:val="28"/>
+          <w:szCs w:val="28"/>
+        </w:rPr>
+        <w:t>;</w:t>
+      </w:r>
+    </w:p>
+    <w:p>
+      <w:pPr>
+        <w:spacing w:line="240" w:lineRule="auto"/>
+        <w:ind w:firstLine="900"/>
+        <w:rPr>
+          <w:sz w:val="28"/>
+          <w:szCs w:val="28"/>
+        </w:rPr>
+      </w:pPr>
+      <w:r>
+        <w:rPr>
+          <w:sz w:val="28"/>
+          <w:szCs w:val="28"/>
+        </w:rPr>
         <w:lastRenderedPageBreak/>
-        <w:t xml:space="preserve">Задание № </w:t>
-      </w:r>
-      <w:r>
-        <w:rPr>
-          <w:sz w:val="28"/>
-          <w:szCs w:val="28"/>
-          <w:lang w:val="en-US"/>
-        </w:rPr>
-        <w:t>3</w:t>
-      </w:r>
-      <w:r>
-        <w:rPr>
-          <w:sz w:val="28"/>
-          <w:szCs w:val="28"/>
-        </w:rPr>
-        <w:t>. Текст задания</w:t>
-      </w:r>
-      <w:r>
-        <w:rPr>
-          <w:sz w:val="28"/>
-          <w:szCs w:val="28"/>
-        </w:rPr>
-        <w:t>;</w:t>
-      </w:r>
-    </w:p>
-    <w:p>
-      <w:pPr>
-        <w:spacing w:line="240" w:lineRule="auto"/>
-        <w:ind w:firstLine="900"/>
-        <w:rPr>
-          <w:sz w:val="28"/>
-          <w:szCs w:val="28"/>
-        </w:rPr>
-      </w:pPr>
-      <w:r>
-        <w:rPr>
-          <w:sz w:val="28"/>
-          <w:szCs w:val="28"/>
-        </w:rPr>
         <w:t xml:space="preserve">Вычислите значение </w:t>
       </w:r>
       <w:r>

</xml_diff>